<commit_message>
Adequacao do arquivo do projeto
</commit_message>
<xml_diff>
--- a/to-do-list/docs/Escopo do Projeto Web.docx
+++ b/to-do-list/docs/Escopo do Projeto Web.docx
@@ -5,6 +5,7 @@
     <w:p>
       <w:pPr>
         <w:spacing w:before="100" w:beforeAutospacing="1" w:after="100" w:afterAutospacing="1" w:line="240" w:lineRule="auto"/>
+        <w:jc w:val="center"/>
         <w:outlineLvl w:val="2"/>
         <w:rPr>
           <w:rFonts w:ascii="Times New Roman" w:eastAsia="Times New Roman" w:hAnsi="Times New Roman" w:cs="Times New Roman"/>
@@ -15,6 +16,8 @@
           <w:lang w:eastAsia="pt-BR"/>
         </w:rPr>
       </w:pPr>
+      <w:bookmarkStart w:id="0" w:name="_GoBack"/>
+      <w:bookmarkEnd w:id="0"/>
       <w:r>
         <w:rPr>
           <w:rFonts w:ascii="Times New Roman" w:eastAsia="Times New Roman" w:hAnsi="Times New Roman" w:cs="Times New Roman"/>
@@ -1289,8 +1292,6 @@
         </w:rPr>
         <w:t>Usuário consegue criar, excluir e marcar tarefas.</w:t>
       </w:r>
-      <w:bookmarkStart w:id="0" w:name="_GoBack"/>
-      <w:bookmarkEnd w:id="0"/>
     </w:p>
     <w:p>
       <w:pPr>
@@ -1318,30 +1319,6 @@
     </w:p>
     <w:p>
       <w:pPr>
-        <w:numPr>
-          <w:ilvl w:val="0"/>
-          <w:numId w:val="7"/>
-        </w:numPr>
-        <w:spacing w:before="100" w:beforeAutospacing="1" w:after="100" w:afterAutospacing="1" w:line="240" w:lineRule="auto"/>
-        <w:rPr>
-          <w:rFonts w:ascii="Times New Roman" w:eastAsia="Times New Roman" w:hAnsi="Times New Roman" w:cs="Times New Roman"/>
-          <w:sz w:val="24"/>
-          <w:szCs w:val="24"/>
-          <w:lang w:eastAsia="pt-BR"/>
-        </w:rPr>
-      </w:pPr>
-      <w:r>
-        <w:rPr>
-          <w:rFonts w:ascii="Times New Roman" w:eastAsia="Times New Roman" w:hAnsi="Times New Roman" w:cs="Times New Roman"/>
-          <w:sz w:val="24"/>
-          <w:szCs w:val="24"/>
-          <w:lang w:eastAsia="pt-BR"/>
-        </w:rPr>
-        <w:t>Somente o dono da conta pode acessar suas tarefas.</w:t>
-      </w:r>
-    </w:p>
-    <w:p>
-      <w:pPr>
         <w:spacing w:before="100" w:beforeAutospacing="1" w:after="100" w:afterAutospacing="1" w:line="240" w:lineRule="auto"/>
         <w:outlineLvl w:val="3"/>
         <w:rPr>
@@ -1362,7 +1339,6 @@
           <w:szCs w:val="24"/>
           <w:lang w:eastAsia="pt-BR"/>
         </w:rPr>
-        <w:lastRenderedPageBreak/>
         <w:t>8. Responsabilidades</w:t>
       </w:r>
     </w:p>
@@ -1459,7 +1435,7 @@
     <w:p/>
     <w:sectPr>
       <w:pgSz w:w="11906" w:h="16838"/>
-      <w:pgMar w:top="1417" w:right="1701" w:bottom="1417" w:left="1701" w:header="708" w:footer="708" w:gutter="0"/>
+      <w:pgMar w:top="720" w:right="720" w:bottom="720" w:left="720" w:header="708" w:footer="708" w:gutter="0"/>
       <w:cols w:space="708"/>
       <w:docGrid w:linePitch="360"/>
     </w:sectPr>

</xml_diff>